<commit_message>
fixed import maxspeed correctly
</commit_message>
<xml_diff>
--- a/analysis/paper/paper.docx
+++ b/analysis/paper/paper.docx
@@ -7,19 +7,19 @@
         <w:pStyle w:val="Title"/>
       </w:pPr>
       <w:r>
-        <w:t xml:space="preserve">Title</w:t>
+        <w:t xml:space="preserve">Spees</w:t>
       </w:r>
       <w:r>
         <w:t xml:space="preserve"> </w:t>
       </w:r>
       <w:r>
-        <w:t xml:space="preserve">Goes</w:t>
+        <w:t xml:space="preserve">vs</w:t>
       </w:r>
       <w:r>
         <w:t xml:space="preserve"> </w:t>
       </w:r>
       <w:r>
-        <w:t xml:space="preserve">Here</w:t>
+        <w:t xml:space="preserve">mass</w:t>
       </w:r>
     </w:p>
     <w:p>
@@ -33,112 +33,127 @@
         <w:rPr>
           <w:vertAlign w:val="superscript"/>
         </w:rPr>
+        <w:t xml:space="preserve">3</w:t>
+      </w:r>
+      <w:r>
+        <w:rPr>
+          <w:vertAlign w:val="superscript"/>
+        </w:rPr>
+        <w:t xml:space="preserve">,</w:t>
+      </w:r>
+      <w:r>
+        <w:rPr>
+          <w:vertAlign w:val="superscript"/>
+        </w:rPr>
+        <w:t xml:space="preserve">✉</w:t>
+      </w:r>
+      <w:r>
+        <w:t xml:space="preserve">,</w:t>
+      </w:r>
+      <w:r>
+        <w:t xml:space="preserve"> </w:t>
+      </w:r>
+      <w:r>
+        <w:t xml:space="preserve">and</w:t>
+      </w:r>
+      <w:r>
+        <w:t xml:space="preserve"> </w:t>
+      </w:r>
+      <w:r>
+        <w:t xml:space="preserve">Yourfirstname Yourlastname</w:t>
+      </w:r>
+      <w:r>
+        <w:rPr>
+          <w:vertAlign w:val="superscript"/>
+        </w:rPr>
+        <w:t xml:space="preserve">2</w:t>
+      </w:r>
+    </w:p>
+    <w:p>
+      <w:pPr>
+        <w:pStyle w:val="Date"/>
+      </w:pPr>
+      <w:r>
+        <w:t xml:space="preserve">30</w:t>
+      </w:r>
+      <w:r>
+        <w:t xml:space="preserve"> </w:t>
+      </w:r>
+      <w:r>
+        <w:t xml:space="preserve">November,</w:t>
+      </w:r>
+      <w:r>
+        <w:t xml:space="preserve"> </w:t>
+      </w:r>
+      <w:r>
+        <w:t xml:space="preserve">2021</w:t>
+      </w:r>
+    </w:p>
+    <w:p>
+      <w:pPr>
+        <w:pStyle w:val="Abstract"/>
+      </w:pPr>
+      <w:r>
+        <w:t xml:space="preserve">Text</w:t>
+      </w:r>
+      <w:r>
+        <w:t xml:space="preserve"> </w:t>
+      </w:r>
+      <w:r>
+        <w:t xml:space="preserve">of</w:t>
+      </w:r>
+      <w:r>
+        <w:t xml:space="preserve"> </w:t>
+      </w:r>
+      <w:r>
+        <w:t xml:space="preserve">abstract</w:t>
+      </w:r>
+    </w:p>
+    <w:p>
+      <w:pPr>
+        <w:pStyle w:val="FirstParagraph"/>
+      </w:pPr>
+      <w:r>
+        <w:rPr>
+          <w:vertAlign w:val="superscript"/>
+        </w:rPr>
         <w:t xml:space="preserve">1</w:t>
       </w:r>
       <w:r>
+        <w:t xml:space="preserve"> </w:t>
+      </w:r>
+      <w:r>
+        <w:t xml:space="preserve">University of Stanford</w:t>
+      </w:r>
+      <w:r>
+        <w:br/>
+      </w:r>
+      <w:r>
         <w:rPr>
           <w:vertAlign w:val="superscript"/>
         </w:rPr>
-        <w:t xml:space="preserve">,</w:t>
+        <w:t xml:space="preserve">2</w:t>
+      </w:r>
+      <w:r>
+        <w:t xml:space="preserve"> </w:t>
+      </w:r>
+      <w:r>
+        <w:t xml:space="preserve">University of Another Place</w:t>
+      </w:r>
+      <w:r>
+        <w:br/>
       </w:r>
       <w:r>
         <w:rPr>
           <w:vertAlign w:val="superscript"/>
         </w:rPr>
-        <w:t xml:space="preserve">✉</w:t>
-      </w:r>
-      <w:r>
-        <w:t xml:space="preserve">,</w:t>
+        <w:t xml:space="preserve">3</w:t>
       </w:r>
       <w:r>
         <w:t xml:space="preserve"> </w:t>
       </w:r>
       <w:r>
-        <w:t xml:space="preserve">and</w:t>
-      </w:r>
-      <w:r>
-        <w:t xml:space="preserve"> </w:t>
-      </w:r>
-      <w:r>
-        <w:t xml:space="preserve">Yourfirstname Yourlastname</w:t>
-      </w:r>
-      <w:r>
-        <w:rPr>
-          <w:vertAlign w:val="superscript"/>
-        </w:rPr>
-        <w:t xml:space="preserve">2</w:t>
-      </w:r>
-    </w:p>
-    <w:p>
-      <w:pPr>
-        <w:pStyle w:val="Date"/>
-      </w:pPr>
-      <w:r>
-        <w:t xml:space="preserve">29</w:t>
-      </w:r>
-      <w:r>
-        <w:t xml:space="preserve"> </w:t>
-      </w:r>
-      <w:r>
-        <w:t xml:space="preserve">November,</w:t>
-      </w:r>
-      <w:r>
-        <w:t xml:space="preserve"> </w:t>
-      </w:r>
-      <w:r>
-        <w:t xml:space="preserve">2021</w:t>
-      </w:r>
-    </w:p>
-    <w:p>
-      <w:pPr>
-        <w:pStyle w:val="Abstract"/>
-      </w:pPr>
-      <w:r>
-        <w:t xml:space="preserve">Text</w:t>
-      </w:r>
-      <w:r>
-        <w:t xml:space="preserve"> </w:t>
-      </w:r>
-      <w:r>
-        <w:t xml:space="preserve">of</w:t>
-      </w:r>
-      <w:r>
-        <w:t xml:space="preserve"> </w:t>
-      </w:r>
-      <w:r>
-        <w:t xml:space="preserve">abstract</w:t>
-      </w:r>
-    </w:p>
-    <w:p>
-      <w:pPr>
-        <w:pStyle w:val="FirstParagraph"/>
-      </w:pPr>
-      <w:r>
-        <w:rPr>
-          <w:vertAlign w:val="superscript"/>
-        </w:rPr>
-        <w:t xml:space="preserve">1</w:t>
-      </w:r>
-      <w:r>
-        <w:t xml:space="preserve"> </w:t>
-      </w:r>
-      <w:r>
-        <w:t xml:space="preserve">University of One Place</w:t>
-      </w:r>
-      <w:r>
-        <w:br/>
-      </w:r>
-      <w:r>
-        <w:rPr>
-          <w:vertAlign w:val="superscript"/>
-        </w:rPr>
-        <w:t xml:space="preserve">2</w:t>
-      </w:r>
-      <w:r>
-        <w:t xml:space="preserve"> </w:t>
-      </w:r>
-      <w:r>
-        <w:t xml:space="preserve">University of Another Place</w:t>
+        <w:t xml:space="preserve">Stanford</w:t>
       </w:r>
     </w:p>
     <w:p>
@@ -172,7 +187,7 @@
             <w:rPr>
               <w:rStyle w:val="Hyperlink"/>
             </w:rPr>
-            <w:t xml:space="preserve">fl@oneplace.edu</w:t>
+            <w:t xml:space="preserve">tbellg@stanford.edu</w:t>
           </w:r>
         </w:hyperlink>
         <w:r>
@@ -222,6 +237,18 @@
         <w:pStyle w:val="FirstParagraph"/>
       </w:pPr>
       <w:r>
+        <w:t xml:space="preserve">This is a replication of figure 2A from</w:t>
+      </w:r>
+      <w:r>
+        <w:t xml:space="preserve"> </w:t>
+      </w:r>
+      <w:r>
+        <w:t xml:space="preserve">Hirt et al. (2017)</w:t>
+      </w:r>
+      <w:r>
+        <w:t xml:space="preserve"> </w:t>
+      </w:r>
+      <w:r>
         <w:t xml:space="preserve">(Fig.</w:t>
       </w:r>
       <w:r>
@@ -232,20 +259,6 @@
       </w:r>
       <w:r>
         <w:t xml:space="preserve">)</w:t>
-      </w:r>
-    </w:p>
-    <w:p>
-      <w:pPr>
-        <w:pStyle w:val="BodyText"/>
-      </w:pPr>
-      <w:r>
-        <w:t xml:space="preserve">This is a replication of figure 2A from</w:t>
-      </w:r>
-      <w:r>
-        <w:t xml:space="preserve"> </w:t>
-      </w:r>
-      <w:r>
-        <w:t xml:space="preserve">Hirt et al. (2017)</w:t>
       </w:r>
     </w:p>
     <w:bookmarkEnd w:id="21"/>
@@ -581,7 +594,7 @@
         <w:pStyle w:val="FirstParagraph"/>
       </w:pPr>
       <w:r>
-        <w:t xml:space="preserve">This report was generated on 2021-11-29 15:38:29 using the following computational environment and dependencies:</w:t>
+        <w:t xml:space="preserve">This report was generated on 2021-11-30 09:54:40 using the following computational environment and dependencies:</w:t>
       </w:r>
     </w:p>
     <w:p>
@@ -592,16 +605,16 @@
         <w:rPr>
           <w:rStyle w:val="VerbatimChar"/>
         </w:rPr>
-        <w:t xml:space="preserve">#&gt; ─ Session info  👹  👍🏿  🖐🏾   ────────────────────────────────────────────────</w:t>
-      </w:r>
-      <w:r>
-        <w:br/>
-      </w:r>
-      <w:r>
-        <w:rPr>
-          <w:rStyle w:val="VerbatimChar"/>
-        </w:rPr>
-        <w:t xml:space="preserve">#&gt;  hash: ogre, thumbs up: dark skin tone, hand with fingers splayed: medium-dark skin tone</w:t>
+        <w:t xml:space="preserve">#&gt; ─ Session info  🧛🏾  🇸🇸  👲🏿   ─────────────────────────────────────────────────</w:t>
+      </w:r>
+      <w:r>
+        <w:br/>
+      </w:r>
+      <w:r>
+        <w:rPr>
+          <w:rStyle w:val="VerbatimChar"/>
+        </w:rPr>
+        <w:t xml:space="preserve">#&gt;  hash: vampire: medium-dark skin tone, flag: South Sudan, person with skullcap: dark skin tone</w:t>
       </w:r>
       <w:r>
         <w:br/>
@@ -700,7 +713,7 @@
         <w:rPr>
           <w:rStyle w:val="VerbatimChar"/>
         </w:rPr>
-        <w:t xml:space="preserve">#&gt;  date     2021-11-29</w:t>
+        <w:t xml:space="preserve">#&gt;  date     2021-11-30</w:t>
       </w:r>
       <w:r>
         <w:br/>
@@ -736,511 +749,520 @@
         <w:rPr>
           <w:rStyle w:val="VerbatimChar"/>
         </w:rPr>
-        <w:t xml:space="preserve">#&gt;  package     * version date (UTC) lib source</w:t>
-      </w:r>
-      <w:r>
-        <w:br/>
-      </w:r>
-      <w:r>
-        <w:rPr>
-          <w:rStyle w:val="VerbatimChar"/>
-        </w:rPr>
-        <w:t xml:space="preserve">#&gt;  assertthat    0.2.1   2019-03-21 [1] CRAN (R 4.1.0)</w:t>
-      </w:r>
-      <w:r>
-        <w:br/>
-      </w:r>
-      <w:r>
-        <w:rPr>
-          <w:rStyle w:val="VerbatimChar"/>
-        </w:rPr>
-        <w:t xml:space="preserve">#&gt;  bookdown      0.24    2021-09-02 [1] CRAN (R 4.1.0)</w:t>
-      </w:r>
-      <w:r>
-        <w:br/>
-      </w:r>
-      <w:r>
-        <w:rPr>
-          <w:rStyle w:val="VerbatimChar"/>
-        </w:rPr>
-        <w:t xml:space="preserve">#&gt;  cachem        1.0.6   2021-08-19 [1] CRAN (R 4.1.0)</w:t>
-      </w:r>
-      <w:r>
-        <w:br/>
-      </w:r>
-      <w:r>
-        <w:rPr>
-          <w:rStyle w:val="VerbatimChar"/>
-        </w:rPr>
-        <w:t xml:space="preserve">#&gt;  callr         3.7.0   2021-04-20 [1] CRAN (R 4.1.0)</w:t>
-      </w:r>
-      <w:r>
-        <w:br/>
-      </w:r>
-      <w:r>
-        <w:rPr>
-          <w:rStyle w:val="VerbatimChar"/>
-        </w:rPr>
-        <w:t xml:space="preserve">#&gt;  cli           3.1.0   2021-10-27 [1] CRAN (R 4.1.0)</w:t>
-      </w:r>
-      <w:r>
-        <w:br/>
-      </w:r>
-      <w:r>
-        <w:rPr>
-          <w:rStyle w:val="VerbatimChar"/>
-        </w:rPr>
-        <w:t xml:space="preserve">#&gt;  colorspace    2.0-2   2021-06-24 [1] CRAN (R 4.1.0)</w:t>
-      </w:r>
-      <w:r>
-        <w:br/>
-      </w:r>
-      <w:r>
-        <w:rPr>
-          <w:rStyle w:val="VerbatimChar"/>
-        </w:rPr>
-        <w:t xml:space="preserve">#&gt;  crayon        1.4.2   2021-10-29 [1] CRAN (R 4.1.0)</w:t>
-      </w:r>
-      <w:r>
-        <w:br/>
-      </w:r>
-      <w:r>
-        <w:rPr>
-          <w:rStyle w:val="VerbatimChar"/>
-        </w:rPr>
-        <w:t xml:space="preserve">#&gt;  DBI           1.1.1   2021-01-15 [1] CRAN (R 4.1.0)</w:t>
-      </w:r>
-      <w:r>
-        <w:br/>
-      </w:r>
-      <w:r>
-        <w:rPr>
-          <w:rStyle w:val="VerbatimChar"/>
-        </w:rPr>
-        <w:t xml:space="preserve">#&gt;  desc          1.4.0   2021-09-28 [1] CRAN (R 4.1.0)</w:t>
-      </w:r>
-      <w:r>
-        <w:br/>
-      </w:r>
-      <w:r>
-        <w:rPr>
-          <w:rStyle w:val="VerbatimChar"/>
-        </w:rPr>
-        <w:t xml:space="preserve">#&gt;  devtools      2.4.2   2021-06-07 [1] CRAN (R 4.1.0)</w:t>
-      </w:r>
-      <w:r>
-        <w:br/>
-      </w:r>
-      <w:r>
-        <w:rPr>
-          <w:rStyle w:val="VerbatimChar"/>
-        </w:rPr>
-        <w:t xml:space="preserve">#&gt;  digest        0.6.28  2021-09-23 [1] CRAN (R 4.1.0)</w:t>
-      </w:r>
-      <w:r>
-        <w:br/>
-      </w:r>
-      <w:r>
-        <w:rPr>
-          <w:rStyle w:val="VerbatimChar"/>
-        </w:rPr>
-        <w:t xml:space="preserve">#&gt;  dplyr       * 1.0.7   2021-06-18 [1] CRAN (R 4.1.0)</w:t>
-      </w:r>
-      <w:r>
-        <w:br/>
-      </w:r>
-      <w:r>
-        <w:rPr>
-          <w:rStyle w:val="VerbatimChar"/>
-        </w:rPr>
-        <w:t xml:space="preserve">#&gt;  ellipsis      0.3.2   2021-04-29 [1] CRAN (R 4.1.0)</w:t>
-      </w:r>
-      <w:r>
-        <w:br/>
-      </w:r>
-      <w:r>
-        <w:rPr>
-          <w:rStyle w:val="VerbatimChar"/>
-        </w:rPr>
-        <w:t xml:space="preserve">#&gt;  evaluate      0.14    2019-05-28 [1] CRAN (R 4.1.0)</w:t>
-      </w:r>
-      <w:r>
-        <w:br/>
-      </w:r>
-      <w:r>
-        <w:rPr>
-          <w:rStyle w:val="VerbatimChar"/>
-        </w:rPr>
-        <w:t xml:space="preserve">#&gt;  fansi         0.5.0   2021-05-25 [1] CRAN (R 4.1.0)</w:t>
-      </w:r>
-      <w:r>
-        <w:br/>
-      </w:r>
-      <w:r>
-        <w:rPr>
-          <w:rStyle w:val="VerbatimChar"/>
-        </w:rPr>
-        <w:t xml:space="preserve">#&gt;  farver        2.1.0   2021-02-28 [1] CRAN (R 4.1.0)</w:t>
-      </w:r>
-      <w:r>
-        <w:br/>
-      </w:r>
-      <w:r>
-        <w:rPr>
-          <w:rStyle w:val="VerbatimChar"/>
-        </w:rPr>
-        <w:t xml:space="preserve">#&gt;  fastmap       1.1.0   2021-01-25 [1] CRAN (R 4.1.0)</w:t>
-      </w:r>
-      <w:r>
-        <w:br/>
-      </w:r>
-      <w:r>
-        <w:rPr>
-          <w:rStyle w:val="VerbatimChar"/>
-        </w:rPr>
-        <w:t xml:space="preserve">#&gt;  fs            1.5.0   2020-07-31 [1] CRAN (R 4.1.0)</w:t>
-      </w:r>
-      <w:r>
-        <w:br/>
-      </w:r>
-      <w:r>
-        <w:rPr>
-          <w:rStyle w:val="VerbatimChar"/>
-        </w:rPr>
-        <w:t xml:space="preserve">#&gt;  generics      0.1.0   2020-10-31 [1] CRAN (R 4.1.0)</w:t>
-      </w:r>
-      <w:r>
-        <w:br/>
-      </w:r>
-      <w:r>
-        <w:rPr>
-          <w:rStyle w:val="VerbatimChar"/>
-        </w:rPr>
-        <w:t xml:space="preserve">#&gt;  ggplot2     * 3.3.5   2021-06-25 [1] CRAN (R 4.1.0)</w:t>
-      </w:r>
-      <w:r>
-        <w:br/>
-      </w:r>
-      <w:r>
-        <w:rPr>
-          <w:rStyle w:val="VerbatimChar"/>
-        </w:rPr>
-        <w:t xml:space="preserve">#&gt;  glue          1.5.0   2021-11-07 [1] CRAN (R 4.1.0)</w:t>
-      </w:r>
-      <w:r>
-        <w:br/>
-      </w:r>
-      <w:r>
-        <w:rPr>
-          <w:rStyle w:val="VerbatimChar"/>
-        </w:rPr>
-        <w:t xml:space="preserve">#&gt;  gtable        0.3.0   2019-03-25 [1] CRAN (R 4.1.0)</w:t>
-      </w:r>
-      <w:r>
-        <w:br/>
-      </w:r>
-      <w:r>
-        <w:rPr>
-          <w:rStyle w:val="VerbatimChar"/>
-        </w:rPr>
-        <w:t xml:space="preserve">#&gt;  highr         0.9     2021-04-16 [1] CRAN (R 4.1.0)</w:t>
-      </w:r>
-      <w:r>
-        <w:br/>
-      </w:r>
-      <w:r>
-        <w:rPr>
-          <w:rStyle w:val="VerbatimChar"/>
-        </w:rPr>
-        <w:t xml:space="preserve">#&gt;  htmltools     0.5.2   2021-08-25 [1] CRAN (R 4.1.0)</w:t>
-      </w:r>
-      <w:r>
-        <w:br/>
-      </w:r>
-      <w:r>
-        <w:rPr>
-          <w:rStyle w:val="VerbatimChar"/>
-        </w:rPr>
-        <w:t xml:space="preserve">#&gt;  knitr         1.36    2021-09-29 [1] CRAN (R 4.1.1)</w:t>
-      </w:r>
-      <w:r>
-        <w:br/>
-      </w:r>
-      <w:r>
-        <w:rPr>
-          <w:rStyle w:val="VerbatimChar"/>
-        </w:rPr>
-        <w:t xml:space="preserve">#&gt;  lifecycle     1.0.1   2021-09-24 [1] CRAN (R 4.1.0)</w:t>
-      </w:r>
-      <w:r>
-        <w:br/>
-      </w:r>
-      <w:r>
-        <w:rPr>
-          <w:rStyle w:val="VerbatimChar"/>
-        </w:rPr>
-        <w:t xml:space="preserve">#&gt;  magrittr      2.0.1   2020-11-17 [1] CRAN (R 4.1.0)</w:t>
-      </w:r>
-      <w:r>
-        <w:br/>
-      </w:r>
-      <w:r>
-        <w:rPr>
-          <w:rStyle w:val="VerbatimChar"/>
-        </w:rPr>
-        <w:t xml:space="preserve">#&gt;  memoise       2.0.1   2021-11-26 [1] CRAN (R 4.1.0)</w:t>
-      </w:r>
-      <w:r>
-        <w:br/>
-      </w:r>
-      <w:r>
-        <w:rPr>
-          <w:rStyle w:val="VerbatimChar"/>
-        </w:rPr>
-        <w:t xml:space="preserve">#&gt;  munsell       0.5.0   2018-06-12 [1] CRAN (R 4.1.0)</w:t>
-      </w:r>
-      <w:r>
-        <w:br/>
-      </w:r>
-      <w:r>
-        <w:rPr>
-          <w:rStyle w:val="VerbatimChar"/>
-        </w:rPr>
-        <w:t xml:space="preserve">#&gt;  pillar        1.6.4   2021-10-18 [1] CRAN (R 4.1.1)</w:t>
-      </w:r>
-      <w:r>
-        <w:br/>
-      </w:r>
-      <w:r>
-        <w:rPr>
-          <w:rStyle w:val="VerbatimChar"/>
-        </w:rPr>
-        <w:t xml:space="preserve">#&gt;  pkgbuild      1.2.0   2020-12-15 [1] CRAN (R 4.1.0)</w:t>
-      </w:r>
-      <w:r>
-        <w:br/>
-      </w:r>
-      <w:r>
-        <w:rPr>
-          <w:rStyle w:val="VerbatimChar"/>
-        </w:rPr>
-        <w:t xml:space="preserve">#&gt;  pkgconfig     2.0.3   2019-09-22 [1] CRAN (R 4.1.0)</w:t>
-      </w:r>
-      <w:r>
-        <w:br/>
-      </w:r>
-      <w:r>
-        <w:rPr>
-          <w:rStyle w:val="VerbatimChar"/>
-        </w:rPr>
-        <w:t xml:space="preserve">#&gt;  pkgload       1.2.3   2021-10-13 [1] CRAN (R 4.1.0)</w:t>
-      </w:r>
-      <w:r>
-        <w:br/>
-      </w:r>
-      <w:r>
-        <w:rPr>
-          <w:rStyle w:val="VerbatimChar"/>
-        </w:rPr>
-        <w:t xml:space="preserve">#&gt;  prettyunits   1.1.1   2020-01-24 [1] CRAN (R 4.1.0)</w:t>
-      </w:r>
-      <w:r>
-        <w:br/>
-      </w:r>
-      <w:r>
-        <w:rPr>
-          <w:rStyle w:val="VerbatimChar"/>
-        </w:rPr>
-        <w:t xml:space="preserve">#&gt;  processx      3.5.2   2021-04-30 [1] CRAN (R 4.1.0)</w:t>
-      </w:r>
-      <w:r>
-        <w:br/>
-      </w:r>
-      <w:r>
-        <w:rPr>
-          <w:rStyle w:val="VerbatimChar"/>
-        </w:rPr>
-        <w:t xml:space="preserve">#&gt;  ps            1.6.0   2021-02-28 [1] CRAN (R 4.1.0)</w:t>
-      </w:r>
-      <w:r>
-        <w:br/>
-      </w:r>
-      <w:r>
-        <w:rPr>
-          <w:rStyle w:val="VerbatimChar"/>
-        </w:rPr>
-        <w:t xml:space="preserve">#&gt;  purrr         0.3.4   2020-04-17 [1] CRAN (R 4.1.0)</w:t>
-      </w:r>
-      <w:r>
-        <w:br/>
-      </w:r>
-      <w:r>
-        <w:rPr>
-          <w:rStyle w:val="VerbatimChar"/>
-        </w:rPr>
-        <w:t xml:space="preserve">#&gt;  R6            2.5.1   2021-08-19 [1] CRAN (R 4.1.0)</w:t>
-      </w:r>
-      <w:r>
-        <w:br/>
-      </w:r>
-      <w:r>
-        <w:rPr>
-          <w:rStyle w:val="VerbatimChar"/>
-        </w:rPr>
-        <w:t xml:space="preserve">#&gt;  remotes       2.4.1   2021-09-29 [1] CRAN (R 4.1.0)</w:t>
-      </w:r>
-      <w:r>
-        <w:br/>
-      </w:r>
-      <w:r>
-        <w:rPr>
-          <w:rStyle w:val="VerbatimChar"/>
-        </w:rPr>
-        <w:t xml:space="preserve">#&gt;  rlang         0.4.12  2021-10-18 [1] CRAN (R 4.1.0)</w:t>
-      </w:r>
-      <w:r>
-        <w:br/>
-      </w:r>
-      <w:r>
-        <w:rPr>
-          <w:rStyle w:val="VerbatimChar"/>
-        </w:rPr>
-        <w:t xml:space="preserve">#&gt;  rmarkdown     2.11    2021-09-14 [1] CRAN (R 4.1.0)</w:t>
-      </w:r>
-      <w:r>
-        <w:br/>
-      </w:r>
-      <w:r>
-        <w:rPr>
-          <w:rStyle w:val="VerbatimChar"/>
-        </w:rPr>
-        <w:t xml:space="preserve">#&gt;  rprojroot     2.0.2   2020-11-15 [1] CRAN (R 4.1.0)</w:t>
-      </w:r>
-      <w:r>
-        <w:br/>
-      </w:r>
-      <w:r>
-        <w:rPr>
-          <w:rStyle w:val="VerbatimChar"/>
-        </w:rPr>
-        <w:t xml:space="preserve">#&gt;  rstudioapi    0.13    2020-11-12 [1] CRAN (R 4.1.0)</w:t>
-      </w:r>
-      <w:r>
-        <w:br/>
-      </w:r>
-      <w:r>
-        <w:rPr>
-          <w:rStyle w:val="VerbatimChar"/>
-        </w:rPr>
-        <w:t xml:space="preserve">#&gt;  scales        1.1.1   2020-05-11 [1] CRAN (R 4.1.0)</w:t>
-      </w:r>
-      <w:r>
-        <w:br/>
-      </w:r>
-      <w:r>
-        <w:rPr>
-          <w:rStyle w:val="VerbatimChar"/>
-        </w:rPr>
-        <w:t xml:space="preserve">#&gt;  sessioninfo   1.2.1   2021-11-02 [1] CRAN (R 4.1.0)</w:t>
-      </w:r>
-      <w:r>
-        <w:br/>
-      </w:r>
-      <w:r>
-        <w:rPr>
-          <w:rStyle w:val="VerbatimChar"/>
-        </w:rPr>
-        <w:t xml:space="preserve">#&gt;  stringi       1.7.6   2021-11-29 [1] CRAN (R 4.1.1)</w:t>
-      </w:r>
-      <w:r>
-        <w:br/>
-      </w:r>
-      <w:r>
-        <w:rPr>
-          <w:rStyle w:val="VerbatimChar"/>
-        </w:rPr>
-        <w:t xml:space="preserve">#&gt;  stringr       1.4.0   2019-02-10 [1] CRAN (R 4.1.0)</w:t>
-      </w:r>
-      <w:r>
-        <w:br/>
-      </w:r>
-      <w:r>
-        <w:rPr>
-          <w:rStyle w:val="VerbatimChar"/>
-        </w:rPr>
-        <w:t xml:space="preserve">#&gt;  testthat      3.1.0   2021-10-04 [1] CRAN (R 4.1.0)</w:t>
-      </w:r>
-      <w:r>
-        <w:br/>
-      </w:r>
-      <w:r>
-        <w:rPr>
-          <w:rStyle w:val="VerbatimChar"/>
-        </w:rPr>
-        <w:t xml:space="preserve">#&gt;  tibble        3.1.6   2021-11-07 [1] CRAN (R 4.1.0)</w:t>
-      </w:r>
-      <w:r>
-        <w:br/>
-      </w:r>
-      <w:r>
-        <w:rPr>
-          <w:rStyle w:val="VerbatimChar"/>
-        </w:rPr>
-        <w:t xml:space="preserve">#&gt;  tidyselect    1.1.1   2021-04-30 [1] CRAN (R 4.1.0)</w:t>
-      </w:r>
-      <w:r>
-        <w:br/>
-      </w:r>
-      <w:r>
-        <w:rPr>
-          <w:rStyle w:val="VerbatimChar"/>
-        </w:rPr>
-        <w:t xml:space="preserve">#&gt;  usethis       2.1.3   2021-10-27 [1] CRAN (R 4.1.0)</w:t>
-      </w:r>
-      <w:r>
-        <w:br/>
-      </w:r>
-      <w:r>
-        <w:rPr>
-          <w:rStyle w:val="VerbatimChar"/>
-        </w:rPr>
-        <w:t xml:space="preserve">#&gt;  utf8          1.2.2   2021-07-24 [1] CRAN (R 4.1.0)</w:t>
-      </w:r>
-      <w:r>
-        <w:br/>
-      </w:r>
-      <w:r>
-        <w:rPr>
-          <w:rStyle w:val="VerbatimChar"/>
-        </w:rPr>
-        <w:t xml:space="preserve">#&gt;  vctrs         0.3.8   2021-04-29 [1] CRAN (R 4.1.0)</w:t>
-      </w:r>
-      <w:r>
-        <w:br/>
-      </w:r>
-      <w:r>
-        <w:rPr>
-          <w:rStyle w:val="VerbatimChar"/>
-        </w:rPr>
-        <w:t xml:space="preserve">#&gt;  withr         2.4.2   2021-04-18 [1] CRAN (R 4.1.0)</w:t>
-      </w:r>
-      <w:r>
-        <w:br/>
-      </w:r>
-      <w:r>
-        <w:rPr>
-          <w:rStyle w:val="VerbatimChar"/>
-        </w:rPr>
-        <w:t xml:space="preserve">#&gt;  xfun          0.28    2021-11-04 [1] CRAN (R 4.1.0)</w:t>
-      </w:r>
-      <w:r>
-        <w:br/>
-      </w:r>
-      <w:r>
-        <w:rPr>
-          <w:rStyle w:val="VerbatimChar"/>
-        </w:rPr>
-        <w:t xml:space="preserve">#&gt;  yaml          2.2.1   2020-02-01 [1] CRAN (R 4.1.0)</w:t>
+        <w:t xml:space="preserve">#&gt;  package     * version    date (UTC) lib source</w:t>
+      </w:r>
+      <w:r>
+        <w:br/>
+      </w:r>
+      <w:r>
+        <w:rPr>
+          <w:rStyle w:val="VerbatimChar"/>
+        </w:rPr>
+        <w:t xml:space="preserve">#&gt;  assertthat    0.2.1      2019-03-21 [1] CRAN (R 4.1.0)</w:t>
+      </w:r>
+      <w:r>
+        <w:br/>
+      </w:r>
+      <w:r>
+        <w:rPr>
+          <w:rStyle w:val="VerbatimChar"/>
+        </w:rPr>
+        <w:t xml:space="preserve">#&gt;  bookdown      0.24       2021-09-02 [1] CRAN (R 4.1.0)</w:t>
+      </w:r>
+      <w:r>
+        <w:br/>
+      </w:r>
+      <w:r>
+        <w:rPr>
+          <w:rStyle w:val="VerbatimChar"/>
+        </w:rPr>
+        <w:t xml:space="preserve">#&gt;  cachem        1.0.6      2021-08-19 [1] CRAN (R 4.1.0)</w:t>
+      </w:r>
+      <w:r>
+        <w:br/>
+      </w:r>
+      <w:r>
+        <w:rPr>
+          <w:rStyle w:val="VerbatimChar"/>
+        </w:rPr>
+        <w:t xml:space="preserve">#&gt;  callr         3.7.0      2021-04-20 [1] CRAN (R 4.1.0)</w:t>
+      </w:r>
+      <w:r>
+        <w:br/>
+      </w:r>
+      <w:r>
+        <w:rPr>
+          <w:rStyle w:val="VerbatimChar"/>
+        </w:rPr>
+        <w:t xml:space="preserve">#&gt;  cli           3.1.0      2021-10-27 [1] CRAN (R 4.1.0)</w:t>
+      </w:r>
+      <w:r>
+        <w:br/>
+      </w:r>
+      <w:r>
+        <w:rPr>
+          <w:rStyle w:val="VerbatimChar"/>
+        </w:rPr>
+        <w:t xml:space="preserve">#&gt;  colorspace    2.0-2      2021-06-24 [1] CRAN (R 4.1.0)</w:t>
+      </w:r>
+      <w:r>
+        <w:br/>
+      </w:r>
+      <w:r>
+        <w:rPr>
+          <w:rStyle w:val="VerbatimChar"/>
+        </w:rPr>
+        <w:t xml:space="preserve">#&gt;  crayon        1.4.2      2021-10-29 [1] CRAN (R 4.1.0)</w:t>
+      </w:r>
+      <w:r>
+        <w:br/>
+      </w:r>
+      <w:r>
+        <w:rPr>
+          <w:rStyle w:val="VerbatimChar"/>
+        </w:rPr>
+        <w:t xml:space="preserve">#&gt;  DBI           1.1.1      2021-01-15 [1] CRAN (R 4.1.0)</w:t>
+      </w:r>
+      <w:r>
+        <w:br/>
+      </w:r>
+      <w:r>
+        <w:rPr>
+          <w:rStyle w:val="VerbatimChar"/>
+        </w:rPr>
+        <w:t xml:space="preserve">#&gt;  desc          1.4.0      2021-09-28 [1] CRAN (R 4.1.0)</w:t>
+      </w:r>
+      <w:r>
+        <w:br/>
+      </w:r>
+      <w:r>
+        <w:rPr>
+          <w:rStyle w:val="VerbatimChar"/>
+        </w:rPr>
+        <w:t xml:space="preserve">#&gt;  devtools      2.4.2      2021-06-07 [1] CRAN (R 4.1.0)</w:t>
+      </w:r>
+      <w:r>
+        <w:br/>
+      </w:r>
+      <w:r>
+        <w:rPr>
+          <w:rStyle w:val="VerbatimChar"/>
+        </w:rPr>
+        <w:t xml:space="preserve">#&gt;  digest        0.6.28     2021-09-23 [1] CRAN (R 4.1.0)</w:t>
+      </w:r>
+      <w:r>
+        <w:br/>
+      </w:r>
+      <w:r>
+        <w:rPr>
+          <w:rStyle w:val="VerbatimChar"/>
+        </w:rPr>
+        <w:t xml:space="preserve">#&gt;  dplyr       * 1.0.7      2021-06-18 [1] CRAN (R 4.1.0)</w:t>
+      </w:r>
+      <w:r>
+        <w:br/>
+      </w:r>
+      <w:r>
+        <w:rPr>
+          <w:rStyle w:val="VerbatimChar"/>
+        </w:rPr>
+        <w:t xml:space="preserve">#&gt;  ellipsis      0.3.2      2021-04-29 [1] CRAN (R 4.1.0)</w:t>
+      </w:r>
+      <w:r>
+        <w:br/>
+      </w:r>
+      <w:r>
+        <w:rPr>
+          <w:rStyle w:val="VerbatimChar"/>
+        </w:rPr>
+        <w:t xml:space="preserve">#&gt;  evaluate      0.14       2019-05-28 [1] CRAN (R 4.1.0)</w:t>
+      </w:r>
+      <w:r>
+        <w:br/>
+      </w:r>
+      <w:r>
+        <w:rPr>
+          <w:rStyle w:val="VerbatimChar"/>
+        </w:rPr>
+        <w:t xml:space="preserve">#&gt;  fansi         0.5.0      2021-05-25 [1] CRAN (R 4.1.0)</w:t>
+      </w:r>
+      <w:r>
+        <w:br/>
+      </w:r>
+      <w:r>
+        <w:rPr>
+          <w:rStyle w:val="VerbatimChar"/>
+        </w:rPr>
+        <w:t xml:space="preserve">#&gt;  farver        2.1.0      2021-02-28 [1] CRAN (R 4.1.0)</w:t>
+      </w:r>
+      <w:r>
+        <w:br/>
+      </w:r>
+      <w:r>
+        <w:rPr>
+          <w:rStyle w:val="VerbatimChar"/>
+        </w:rPr>
+        <w:t xml:space="preserve">#&gt;  fastmap       1.1.0      2021-01-25 [1] CRAN (R 4.1.0)</w:t>
+      </w:r>
+      <w:r>
+        <w:br/>
+      </w:r>
+      <w:r>
+        <w:rPr>
+          <w:rStyle w:val="VerbatimChar"/>
+        </w:rPr>
+        <w:t xml:space="preserve">#&gt;  fs            1.5.0      2020-07-31 [1] CRAN (R 4.1.0)</w:t>
+      </w:r>
+      <w:r>
+        <w:br/>
+      </w:r>
+      <w:r>
+        <w:rPr>
+          <w:rStyle w:val="VerbatimChar"/>
+        </w:rPr>
+        <w:t xml:space="preserve">#&gt;  generics      0.1.1      2021-10-25 [1] CRAN (R 4.1.0)</w:t>
+      </w:r>
+      <w:r>
+        <w:br/>
+      </w:r>
+      <w:r>
+        <w:rPr>
+          <w:rStyle w:val="VerbatimChar"/>
+        </w:rPr>
+        <w:t xml:space="preserve">#&gt;  ggplot2     * 3.3.5      2021-06-25 [1] CRAN (R 4.1.0)</w:t>
+      </w:r>
+      <w:r>
+        <w:br/>
+      </w:r>
+      <w:r>
+        <w:rPr>
+          <w:rStyle w:val="VerbatimChar"/>
+        </w:rPr>
+        <w:t xml:space="preserve">#&gt;  glue          1.5.0      2021-11-07 [1] CRAN (R 4.1.0)</w:t>
+      </w:r>
+      <w:r>
+        <w:br/>
+      </w:r>
+      <w:r>
+        <w:rPr>
+          <w:rStyle w:val="VerbatimChar"/>
+        </w:rPr>
+        <w:t xml:space="preserve">#&gt;  gtable        0.3.0      2019-03-25 [1] CRAN (R 4.1.0)</w:t>
+      </w:r>
+      <w:r>
+        <w:br/>
+      </w:r>
+      <w:r>
+        <w:rPr>
+          <w:rStyle w:val="VerbatimChar"/>
+        </w:rPr>
+        <w:t xml:space="preserve">#&gt;  highr         0.9        2021-04-16 [1] CRAN (R 4.1.0)</w:t>
+      </w:r>
+      <w:r>
+        <w:br/>
+      </w:r>
+      <w:r>
+        <w:rPr>
+          <w:rStyle w:val="VerbatimChar"/>
+        </w:rPr>
+        <w:t xml:space="preserve">#&gt;  htmltools     0.5.2      2021-08-25 [1] CRAN (R 4.1.0)</w:t>
+      </w:r>
+      <w:r>
+        <w:br/>
+      </w:r>
+      <w:r>
+        <w:rPr>
+          <w:rStyle w:val="VerbatimChar"/>
+        </w:rPr>
+        <w:t xml:space="preserve">#&gt;  knitr         1.36       2021-09-29 [1] CRAN (R 4.1.1)</w:t>
+      </w:r>
+      <w:r>
+        <w:br/>
+      </w:r>
+      <w:r>
+        <w:rPr>
+          <w:rStyle w:val="VerbatimChar"/>
+        </w:rPr>
+        <w:t xml:space="preserve">#&gt;  lifecycle     1.0.1      2021-09-24 [1] CRAN (R 4.1.0)</w:t>
+      </w:r>
+      <w:r>
+        <w:br/>
+      </w:r>
+      <w:r>
+        <w:rPr>
+          <w:rStyle w:val="VerbatimChar"/>
+        </w:rPr>
+        <w:t xml:space="preserve">#&gt;  magrittr      2.0.1      2020-11-17 [1] CRAN (R 4.1.0)</w:t>
+      </w:r>
+      <w:r>
+        <w:br/>
+      </w:r>
+      <w:r>
+        <w:rPr>
+          <w:rStyle w:val="VerbatimChar"/>
+        </w:rPr>
+        <w:t xml:space="preserve">#&gt;  maxspeed    * 0.0.0.9000 2021-11-30 [1] local</w:t>
+      </w:r>
+      <w:r>
+        <w:br/>
+      </w:r>
+      <w:r>
+        <w:rPr>
+          <w:rStyle w:val="VerbatimChar"/>
+        </w:rPr>
+        <w:t xml:space="preserve">#&gt;  memoise       2.0.1      2021-11-26 [1] CRAN (R 4.1.0)</w:t>
+      </w:r>
+      <w:r>
+        <w:br/>
+      </w:r>
+      <w:r>
+        <w:rPr>
+          <w:rStyle w:val="VerbatimChar"/>
+        </w:rPr>
+        <w:t xml:space="preserve">#&gt;  munsell       0.5.0      2018-06-12 [1] CRAN (R 4.1.0)</w:t>
+      </w:r>
+      <w:r>
+        <w:br/>
+      </w:r>
+      <w:r>
+        <w:rPr>
+          <w:rStyle w:val="VerbatimChar"/>
+        </w:rPr>
+        <w:t xml:space="preserve">#&gt;  pillar        1.6.4      2021-10-18 [1] CRAN (R 4.1.1)</w:t>
+      </w:r>
+      <w:r>
+        <w:br/>
+      </w:r>
+      <w:r>
+        <w:rPr>
+          <w:rStyle w:val="VerbatimChar"/>
+        </w:rPr>
+        <w:t xml:space="preserve">#&gt;  pkgbuild      1.2.0      2020-12-15 [1] CRAN (R 4.1.0)</w:t>
+      </w:r>
+      <w:r>
+        <w:br/>
+      </w:r>
+      <w:r>
+        <w:rPr>
+          <w:rStyle w:val="VerbatimChar"/>
+        </w:rPr>
+        <w:t xml:space="preserve">#&gt;  pkgconfig     2.0.3      2019-09-22 [1] CRAN (R 4.1.0)</w:t>
+      </w:r>
+      <w:r>
+        <w:br/>
+      </w:r>
+      <w:r>
+        <w:rPr>
+          <w:rStyle w:val="VerbatimChar"/>
+        </w:rPr>
+        <w:t xml:space="preserve">#&gt;  pkgload       1.2.3      2021-10-13 [1] CRAN (R 4.1.0)</w:t>
+      </w:r>
+      <w:r>
+        <w:br/>
+      </w:r>
+      <w:r>
+        <w:rPr>
+          <w:rStyle w:val="VerbatimChar"/>
+        </w:rPr>
+        <w:t xml:space="preserve">#&gt;  prettyunits   1.1.1      2020-01-24 [1] CRAN (R 4.1.0)</w:t>
+      </w:r>
+      <w:r>
+        <w:br/>
+      </w:r>
+      <w:r>
+        <w:rPr>
+          <w:rStyle w:val="VerbatimChar"/>
+        </w:rPr>
+        <w:t xml:space="preserve">#&gt;  processx      3.5.2      2021-04-30 [1] CRAN (R 4.1.0)</w:t>
+      </w:r>
+      <w:r>
+        <w:br/>
+      </w:r>
+      <w:r>
+        <w:rPr>
+          <w:rStyle w:val="VerbatimChar"/>
+        </w:rPr>
+        <w:t xml:space="preserve">#&gt;  ps            1.6.0      2021-02-28 [1] CRAN (R 4.1.0)</w:t>
+      </w:r>
+      <w:r>
+        <w:br/>
+      </w:r>
+      <w:r>
+        <w:rPr>
+          <w:rStyle w:val="VerbatimChar"/>
+        </w:rPr>
+        <w:t xml:space="preserve">#&gt;  purrr         0.3.4      2020-04-17 [1] CRAN (R 4.1.0)</w:t>
+      </w:r>
+      <w:r>
+        <w:br/>
+      </w:r>
+      <w:r>
+        <w:rPr>
+          <w:rStyle w:val="VerbatimChar"/>
+        </w:rPr>
+        <w:t xml:space="preserve">#&gt;  R6            2.5.1      2021-08-19 [1] CRAN (R 4.1.0)</w:t>
+      </w:r>
+      <w:r>
+        <w:br/>
+      </w:r>
+      <w:r>
+        <w:rPr>
+          <w:rStyle w:val="VerbatimChar"/>
+        </w:rPr>
+        <w:t xml:space="preserve">#&gt;  remotes       2.4.1      2021-09-29 [1] CRAN (R 4.1.0)</w:t>
+      </w:r>
+      <w:r>
+        <w:br/>
+      </w:r>
+      <w:r>
+        <w:rPr>
+          <w:rStyle w:val="VerbatimChar"/>
+        </w:rPr>
+        <w:t xml:space="preserve">#&gt;  rlang         0.4.12     2021-10-18 [1] CRAN (R 4.1.0)</w:t>
+      </w:r>
+      <w:r>
+        <w:br/>
+      </w:r>
+      <w:r>
+        <w:rPr>
+          <w:rStyle w:val="VerbatimChar"/>
+        </w:rPr>
+        <w:t xml:space="preserve">#&gt;  rmarkdown     2.11       2021-09-14 [1] CRAN (R 4.1.0)</w:t>
+      </w:r>
+      <w:r>
+        <w:br/>
+      </w:r>
+      <w:r>
+        <w:rPr>
+          <w:rStyle w:val="VerbatimChar"/>
+        </w:rPr>
+        <w:t xml:space="preserve">#&gt;  rprojroot     2.0.2      2020-11-15 [1] CRAN (R 4.1.0)</w:t>
+      </w:r>
+      <w:r>
+        <w:br/>
+      </w:r>
+      <w:r>
+        <w:rPr>
+          <w:rStyle w:val="VerbatimChar"/>
+        </w:rPr>
+        <w:t xml:space="preserve">#&gt;  rstudioapi    0.13       2020-11-12 [1] CRAN (R 4.1.0)</w:t>
+      </w:r>
+      <w:r>
+        <w:br/>
+      </w:r>
+      <w:r>
+        <w:rPr>
+          <w:rStyle w:val="VerbatimChar"/>
+        </w:rPr>
+        <w:t xml:space="preserve">#&gt;  scales        1.1.1      2020-05-11 [1] CRAN (R 4.1.0)</w:t>
+      </w:r>
+      <w:r>
+        <w:br/>
+      </w:r>
+      <w:r>
+        <w:rPr>
+          <w:rStyle w:val="VerbatimChar"/>
+        </w:rPr>
+        <w:t xml:space="preserve">#&gt;  sessioninfo   1.2.1      2021-11-02 [1] CRAN (R 4.1.0)</w:t>
+      </w:r>
+      <w:r>
+        <w:br/>
+      </w:r>
+      <w:r>
+        <w:rPr>
+          <w:rStyle w:val="VerbatimChar"/>
+        </w:rPr>
+        <w:t xml:space="preserve">#&gt;  stringi       1.7.6      2021-11-29 [1] CRAN (R 4.1.1)</w:t>
+      </w:r>
+      <w:r>
+        <w:br/>
+      </w:r>
+      <w:r>
+        <w:rPr>
+          <w:rStyle w:val="VerbatimChar"/>
+        </w:rPr>
+        <w:t xml:space="preserve">#&gt;  stringr       1.4.0      2019-02-10 [1] CRAN (R 4.1.0)</w:t>
+      </w:r>
+      <w:r>
+        <w:br/>
+      </w:r>
+      <w:r>
+        <w:rPr>
+          <w:rStyle w:val="VerbatimChar"/>
+        </w:rPr>
+        <w:t xml:space="preserve">#&gt;  testthat      3.1.0      2021-10-04 [1] CRAN (R 4.1.0)</w:t>
+      </w:r>
+      <w:r>
+        <w:br/>
+      </w:r>
+      <w:r>
+        <w:rPr>
+          <w:rStyle w:val="VerbatimChar"/>
+        </w:rPr>
+        <w:t xml:space="preserve">#&gt;  tibble        3.1.6      2021-11-07 [1] CRAN (R 4.1.0)</w:t>
+      </w:r>
+      <w:r>
+        <w:br/>
+      </w:r>
+      <w:r>
+        <w:rPr>
+          <w:rStyle w:val="VerbatimChar"/>
+        </w:rPr>
+        <w:t xml:space="preserve">#&gt;  tidyselect    1.1.1      2021-04-30 [1] CRAN (R 4.1.0)</w:t>
+      </w:r>
+      <w:r>
+        <w:br/>
+      </w:r>
+      <w:r>
+        <w:rPr>
+          <w:rStyle w:val="VerbatimChar"/>
+        </w:rPr>
+        <w:t xml:space="preserve">#&gt;  usethis       2.1.3      2021-10-27 [1] CRAN (R 4.1.0)</w:t>
+      </w:r>
+      <w:r>
+        <w:br/>
+      </w:r>
+      <w:r>
+        <w:rPr>
+          <w:rStyle w:val="VerbatimChar"/>
+        </w:rPr>
+        <w:t xml:space="preserve">#&gt;  utf8          1.2.2      2021-07-24 [1] CRAN (R 4.1.0)</w:t>
+      </w:r>
+      <w:r>
+        <w:br/>
+      </w:r>
+      <w:r>
+        <w:rPr>
+          <w:rStyle w:val="VerbatimChar"/>
+        </w:rPr>
+        <w:t xml:space="preserve">#&gt;  vctrs         0.3.8      2021-04-29 [1] CRAN (R 4.1.0)</w:t>
+      </w:r>
+      <w:r>
+        <w:br/>
+      </w:r>
+      <w:r>
+        <w:rPr>
+          <w:rStyle w:val="VerbatimChar"/>
+        </w:rPr>
+        <w:t xml:space="preserve">#&gt;  withr         2.4.2      2021-04-18 [1] CRAN (R 4.1.0)</w:t>
+      </w:r>
+      <w:r>
+        <w:br/>
+      </w:r>
+      <w:r>
+        <w:rPr>
+          <w:rStyle w:val="VerbatimChar"/>
+        </w:rPr>
+        <w:t xml:space="preserve">#&gt;  xfun          0.28       2021-11-04 [1] CRAN (R 4.1.0)</w:t>
+      </w:r>
+      <w:r>
+        <w:br/>
+      </w:r>
+      <w:r>
+        <w:rPr>
+          <w:rStyle w:val="VerbatimChar"/>
+        </w:rPr>
+        <w:t xml:space="preserve">#&gt;  yaml          2.2.1      2020-02-01 [1] CRAN (R 4.1.0)</w:t>
       </w:r>
       <w:r>
         <w:br/>
@@ -1313,7 +1335,7 @@
         <w:rPr>
           <w:rStyle w:val="VerbatimChar"/>
         </w:rPr>
-        <w:t xml:space="preserve">#&gt; Head:     [519131e] 2021-11-29: add</w:t>
+        <w:t xml:space="preserve">#&gt; Head:     [dcdc0f0] 2021-11-30: dd</w:t>
       </w:r>
     </w:p>
     <w:bookmarkEnd w:id="33"/>

</xml_diff>